<commit_message>
3강 clone coding 내용 커밋
</commit_message>
<xml_diff>
--- a/sk_nodejs_lec/sk_nodejs.docx
+++ b/sk_nodejs_lec/sk_nodejs.docx
@@ -892,7 +892,6 @@
     <w:p>
       <w:pPr>
         <w:rPr>
-          <w:rFonts w:hint="eastAsia"/>
           <w:sz w:val="32"/>
           <w:szCs w:val="32"/>
         </w:rPr>
@@ -1776,7 +1775,6 @@
         </w:numPr>
         <w:ind w:leftChars="0"/>
         <w:rPr>
-          <w:rFonts w:hint="eastAsia"/>
           <w:szCs w:val="20"/>
         </w:rPr>
       </w:pPr>
@@ -1795,6 +1793,7 @@
         <w:t xml:space="preserve">(), </w:t>
       </w:r>
       <w:proofErr w:type="spellStart"/>
+      <w:proofErr w:type="gramStart"/>
       <w:r>
         <w:rPr>
           <w:szCs w:val="20"/>
@@ -1802,6 +1801,7 @@
         <w:t>res.status</w:t>
       </w:r>
       <w:proofErr w:type="spellEnd"/>
+      <w:proofErr w:type="gramEnd"/>
       <w:r>
         <w:rPr>
           <w:szCs w:val="20"/>
@@ -1828,9 +1828,2063 @@
           <w:szCs w:val="20"/>
         </w:rPr>
         <w:t>메소드를 주로 사용한다.</w:t>
+      </w:r>
+    </w:p>
+    <w:p>
+      <w:pPr>
+        <w:rPr>
+          <w:szCs w:val="20"/>
+        </w:rPr>
+      </w:pPr>
+    </w:p>
+    <w:p>
+      <w:pPr>
+        <w:rPr>
+          <w:szCs w:val="20"/>
+        </w:rPr>
+      </w:pPr>
+    </w:p>
+    <w:p>
+      <w:pPr>
+        <w:rPr>
+          <w:szCs w:val="20"/>
+        </w:rPr>
+      </w:pPr>
+    </w:p>
+    <w:p>
+      <w:pPr>
+        <w:rPr>
+          <w:sz w:val="32"/>
+          <w:szCs w:val="32"/>
+        </w:rPr>
+      </w:pPr>
+      <w:r>
+        <w:rPr>
+          <w:rFonts w:hint="eastAsia"/>
+          <w:sz w:val="32"/>
+          <w:szCs w:val="32"/>
+        </w:rPr>
+        <w:t>3강</w:t>
+      </w:r>
+    </w:p>
+    <w:p>
+      <w:pPr>
+        <w:rPr>
+          <w:sz w:val="32"/>
+          <w:szCs w:val="32"/>
+        </w:rPr>
+      </w:pPr>
+      <w:r>
+        <w:rPr>
+          <w:rFonts w:hint="eastAsia"/>
+          <w:sz w:val="32"/>
+          <w:szCs w:val="32"/>
+        </w:rPr>
+        <w:t>R</w:t>
+      </w:r>
+      <w:r>
+        <w:rPr>
+          <w:sz w:val="32"/>
+          <w:szCs w:val="32"/>
+        </w:rPr>
+        <w:t>EST API</w:t>
+      </w:r>
+    </w:p>
+    <w:p>
+      <w:pPr>
+        <w:rPr>
+          <w:szCs w:val="32"/>
+        </w:rPr>
+      </w:pPr>
+      <w:r>
+        <w:rPr>
+          <w:rFonts w:hint="eastAsia"/>
+          <w:szCs w:val="32"/>
+        </w:rPr>
+        <w:t xml:space="preserve">보통 </w:t>
+      </w:r>
+      <w:proofErr w:type="spellStart"/>
+      <w:r>
+        <w:rPr>
+          <w:szCs w:val="32"/>
+        </w:rPr>
+        <w:t>api</w:t>
+      </w:r>
+      <w:proofErr w:type="spellEnd"/>
+      <w:r>
+        <w:rPr>
+          <w:rFonts w:hint="eastAsia"/>
+          <w:szCs w:val="32"/>
+        </w:rPr>
+        <w:t xml:space="preserve">를 설계한다고 하면 누구나 다 </w:t>
+      </w:r>
+      <w:r>
+        <w:rPr>
+          <w:szCs w:val="32"/>
+        </w:rPr>
+        <w:t xml:space="preserve">REST API </w:t>
+      </w:r>
+      <w:r>
+        <w:rPr>
+          <w:rFonts w:hint="eastAsia"/>
+          <w:szCs w:val="32"/>
+        </w:rPr>
+        <w:t>라고 한다.</w:t>
+      </w:r>
+      <w:r>
+        <w:rPr>
+          <w:szCs w:val="32"/>
+        </w:rPr>
+        <w:t xml:space="preserve"> (</w:t>
+      </w:r>
+      <w:r>
+        <w:rPr>
+          <w:rFonts w:hint="eastAsia"/>
+          <w:szCs w:val="32"/>
+        </w:rPr>
+        <w:t>정말</w:t>
+      </w:r>
+      <w:r>
+        <w:rPr>
+          <w:szCs w:val="32"/>
+        </w:rPr>
+        <w:t>?)</w:t>
+      </w:r>
+    </w:p>
+    <w:p>
+      <w:pPr>
+        <w:rPr>
+          <w:szCs w:val="32"/>
+        </w:rPr>
+      </w:pPr>
+    </w:p>
+    <w:p>
+      <w:pPr>
+        <w:rPr>
+          <w:sz w:val="28"/>
+          <w:szCs w:val="28"/>
+        </w:rPr>
+      </w:pPr>
+      <w:r>
+        <w:rPr>
+          <w:sz w:val="28"/>
+          <w:szCs w:val="28"/>
+        </w:rPr>
+        <w:t xml:space="preserve">HTTP </w:t>
+      </w:r>
+      <w:r>
+        <w:rPr>
+          <w:rFonts w:hint="eastAsia"/>
+          <w:sz w:val="28"/>
+          <w:szCs w:val="28"/>
+        </w:rPr>
+        <w:t>요청</w:t>
+      </w:r>
+    </w:p>
+    <w:p>
+      <w:pPr>
+        <w:pStyle w:val="a3"/>
+        <w:numPr>
+          <w:ilvl w:val="0"/>
+          <w:numId w:val="1"/>
+        </w:numPr>
+        <w:ind w:leftChars="0"/>
+        <w:rPr>
+          <w:szCs w:val="32"/>
+        </w:rPr>
+      </w:pPr>
+      <w:r>
+        <w:rPr>
+          <w:rFonts w:hint="eastAsia"/>
+          <w:szCs w:val="32"/>
+        </w:rPr>
+        <w:t>모든 자원은 명사로 식별한다.</w:t>
+      </w:r>
+    </w:p>
+    <w:p>
+      <w:pPr>
+        <w:pStyle w:val="a3"/>
+        <w:numPr>
+          <w:ilvl w:val="0"/>
+          <w:numId w:val="1"/>
+        </w:numPr>
+        <w:ind w:leftChars="0"/>
+        <w:rPr>
+          <w:szCs w:val="32"/>
+        </w:rPr>
+      </w:pPr>
+      <w:r>
+        <w:rPr>
+          <w:rFonts w:hint="eastAsia"/>
+          <w:szCs w:val="32"/>
+        </w:rPr>
+        <w:t>H</w:t>
+      </w:r>
+      <w:r>
+        <w:rPr>
+          <w:szCs w:val="32"/>
+        </w:rPr>
+        <w:t xml:space="preserve">TTP </w:t>
+      </w:r>
+      <w:r>
+        <w:rPr>
+          <w:rFonts w:hint="eastAsia"/>
+          <w:szCs w:val="32"/>
+        </w:rPr>
+        <w:t>경로로 자원을 요청한다.</w:t>
+      </w:r>
+    </w:p>
+    <w:p>
+      <w:pPr>
+        <w:pStyle w:val="a3"/>
+        <w:numPr>
+          <w:ilvl w:val="0"/>
+          <w:numId w:val="1"/>
+        </w:numPr>
+        <w:ind w:leftChars="0"/>
+        <w:rPr>
+          <w:szCs w:val="32"/>
+        </w:rPr>
+      </w:pPr>
+      <w:r>
+        <w:rPr>
+          <w:rFonts w:hint="eastAsia"/>
+          <w:szCs w:val="32"/>
+        </w:rPr>
+        <w:t xml:space="preserve">예 </w:t>
+      </w:r>
+    </w:p>
+    <w:p>
+      <w:pPr>
+        <w:pStyle w:val="a3"/>
+        <w:ind w:leftChars="0"/>
+        <w:rPr>
+          <w:szCs w:val="32"/>
+        </w:rPr>
+      </w:pPr>
+      <w:r>
+        <w:rPr>
+          <w:szCs w:val="32"/>
+        </w:rPr>
+        <w:t>GET /users</w:t>
+      </w:r>
+    </w:p>
+    <w:p>
+      <w:pPr>
+        <w:pStyle w:val="a3"/>
+        <w:ind w:leftChars="0"/>
+        <w:rPr>
+          <w:szCs w:val="32"/>
+        </w:rPr>
+      </w:pPr>
+      <w:r>
+        <w:rPr>
+          <w:rFonts w:hint="eastAsia"/>
+          <w:szCs w:val="32"/>
+        </w:rPr>
+        <w:t>G</w:t>
+      </w:r>
+      <w:r>
+        <w:rPr>
+          <w:szCs w:val="32"/>
+        </w:rPr>
+        <w:t>ET /users/{id}</w:t>
+      </w:r>
+    </w:p>
+    <w:p>
+      <w:pPr>
+        <w:pStyle w:val="a3"/>
+        <w:ind w:leftChars="0"/>
+        <w:rPr>
+          <w:sz w:val="28"/>
+          <w:szCs w:val="28"/>
+        </w:rPr>
+      </w:pPr>
+      <w:r>
+        <w:rPr>
+          <w:sz w:val="28"/>
+          <w:szCs w:val="28"/>
+        </w:rPr>
+        <w:lastRenderedPageBreak/>
+        <w:t xml:space="preserve">HTTP </w:t>
+      </w:r>
+      <w:r>
+        <w:rPr>
+          <w:rFonts w:hint="eastAsia"/>
+          <w:sz w:val="28"/>
+          <w:szCs w:val="28"/>
+        </w:rPr>
+        <w:t>메서드</w:t>
+      </w:r>
+    </w:p>
+    <w:p>
+      <w:pPr>
+        <w:pStyle w:val="a3"/>
+        <w:numPr>
+          <w:ilvl w:val="0"/>
+          <w:numId w:val="1"/>
+        </w:numPr>
+        <w:ind w:leftChars="0"/>
+        <w:rPr>
+          <w:szCs w:val="28"/>
+        </w:rPr>
+      </w:pPr>
+      <w:r>
+        <w:rPr>
+          <w:rFonts w:hint="eastAsia"/>
+          <w:szCs w:val="28"/>
+        </w:rPr>
+        <w:t>서버 자원에 대한 행동을 나타낸다.</w:t>
+      </w:r>
+      <w:r>
+        <w:rPr>
+          <w:szCs w:val="28"/>
+        </w:rPr>
+        <w:t xml:space="preserve"> (</w:t>
+      </w:r>
+      <w:r>
+        <w:rPr>
+          <w:rFonts w:hint="eastAsia"/>
+          <w:szCs w:val="28"/>
+        </w:rPr>
+        <w:t>동사로 표현)</w:t>
+      </w:r>
+    </w:p>
+    <w:p>
+      <w:pPr>
+        <w:pStyle w:val="a3"/>
+        <w:ind w:leftChars="0" w:left="760"/>
+        <w:rPr>
+          <w:szCs w:val="28"/>
+        </w:rPr>
+      </w:pPr>
+      <w:proofErr w:type="gramStart"/>
+      <w:r>
+        <w:rPr>
+          <w:szCs w:val="28"/>
+        </w:rPr>
+        <w:t>GET :</w:t>
+      </w:r>
+      <w:proofErr w:type="gramEnd"/>
+      <w:r>
+        <w:rPr>
+          <w:szCs w:val="28"/>
+        </w:rPr>
+        <w:t xml:space="preserve"> </w:t>
+      </w:r>
+      <w:r>
+        <w:rPr>
+          <w:rFonts w:hint="eastAsia"/>
+          <w:szCs w:val="28"/>
+        </w:rPr>
+        <w:t>자원을 조회</w:t>
+      </w:r>
+    </w:p>
+    <w:p>
+      <w:pPr>
+        <w:pStyle w:val="a3"/>
+        <w:ind w:leftChars="0" w:left="760"/>
+        <w:rPr>
+          <w:szCs w:val="28"/>
+        </w:rPr>
+      </w:pPr>
+      <w:proofErr w:type="gramStart"/>
+      <w:r>
+        <w:rPr>
+          <w:szCs w:val="28"/>
+        </w:rPr>
+        <w:t>POST :</w:t>
+      </w:r>
+      <w:proofErr w:type="gramEnd"/>
+      <w:r>
+        <w:rPr>
+          <w:szCs w:val="28"/>
+        </w:rPr>
+        <w:t xml:space="preserve"> </w:t>
+      </w:r>
+      <w:r>
+        <w:rPr>
+          <w:rFonts w:hint="eastAsia"/>
+          <w:szCs w:val="28"/>
+        </w:rPr>
+        <w:t>자원을 생성</w:t>
+      </w:r>
+    </w:p>
+    <w:p>
+      <w:pPr>
+        <w:pStyle w:val="a3"/>
+        <w:ind w:leftChars="0" w:left="760"/>
+        <w:rPr>
+          <w:szCs w:val="28"/>
+        </w:rPr>
+      </w:pPr>
+      <w:proofErr w:type="gramStart"/>
+      <w:r>
+        <w:rPr>
+          <w:rFonts w:hint="eastAsia"/>
+          <w:szCs w:val="28"/>
+        </w:rPr>
+        <w:t>P</w:t>
+      </w:r>
+      <w:r>
+        <w:rPr>
+          <w:szCs w:val="28"/>
+        </w:rPr>
+        <w:t>UT :</w:t>
+      </w:r>
+      <w:proofErr w:type="gramEnd"/>
+      <w:r>
+        <w:rPr>
+          <w:szCs w:val="28"/>
+        </w:rPr>
+        <w:t xml:space="preserve"> </w:t>
+      </w:r>
+      <w:r>
+        <w:rPr>
+          <w:rFonts w:hint="eastAsia"/>
+          <w:szCs w:val="28"/>
+        </w:rPr>
+        <w:t>자원을 갱신</w:t>
+      </w:r>
+    </w:p>
+    <w:p>
+      <w:pPr>
+        <w:pStyle w:val="a3"/>
+        <w:ind w:leftChars="0" w:left="760"/>
+        <w:rPr>
+          <w:szCs w:val="28"/>
+        </w:rPr>
+      </w:pPr>
+      <w:proofErr w:type="gramStart"/>
+      <w:r>
+        <w:rPr>
+          <w:rFonts w:hint="eastAsia"/>
+          <w:szCs w:val="28"/>
+        </w:rPr>
+        <w:t>D</w:t>
+      </w:r>
+      <w:r>
+        <w:rPr>
+          <w:szCs w:val="28"/>
+        </w:rPr>
+        <w:t>ELETE :</w:t>
+      </w:r>
+      <w:proofErr w:type="gramEnd"/>
+      <w:r>
+        <w:rPr>
+          <w:szCs w:val="28"/>
+        </w:rPr>
+        <w:t xml:space="preserve"> </w:t>
+      </w:r>
+      <w:r>
+        <w:rPr>
+          <w:rFonts w:hint="eastAsia"/>
+          <w:szCs w:val="28"/>
+        </w:rPr>
+        <w:t>자원을 삭제</w:t>
+      </w:r>
+    </w:p>
+    <w:p>
+      <w:pPr>
+        <w:pStyle w:val="a3"/>
+        <w:numPr>
+          <w:ilvl w:val="0"/>
+          <w:numId w:val="1"/>
+        </w:numPr>
+        <w:ind w:leftChars="0"/>
+        <w:rPr>
+          <w:szCs w:val="28"/>
+        </w:rPr>
+      </w:pPr>
+      <w:r>
+        <w:rPr>
+          <w:rFonts w:hint="eastAsia"/>
+          <w:szCs w:val="28"/>
+        </w:rPr>
+        <w:t>이는 익스프레스 어플리케이션의 메소드로 구현되어 있다</w:t>
+      </w:r>
+    </w:p>
+    <w:p>
+      <w:pPr>
+        <w:rPr>
+          <w:szCs w:val="28"/>
+        </w:rPr>
+      </w:pPr>
+    </w:p>
+    <w:p>
+      <w:pPr>
+        <w:rPr>
+          <w:szCs w:val="28"/>
+        </w:rPr>
+      </w:pPr>
+      <w:r>
+        <w:rPr>
+          <w:rFonts w:hint="eastAsia"/>
+          <w:szCs w:val="28"/>
+        </w:rPr>
+        <w:t>H</w:t>
+      </w:r>
+      <w:r>
+        <w:rPr>
+          <w:szCs w:val="28"/>
+        </w:rPr>
+        <w:t xml:space="preserve">TTP </w:t>
+      </w:r>
+      <w:r>
+        <w:rPr>
+          <w:rFonts w:hint="eastAsia"/>
+          <w:szCs w:val="28"/>
+        </w:rPr>
+        <w:t>상태코드</w:t>
+      </w:r>
+    </w:p>
+    <w:p>
+      <w:pPr>
+        <w:rPr>
+          <w:szCs w:val="28"/>
+        </w:rPr>
+      </w:pPr>
+      <w:proofErr w:type="gramStart"/>
+      <w:r>
+        <w:rPr>
+          <w:rFonts w:hint="eastAsia"/>
+          <w:szCs w:val="28"/>
+        </w:rPr>
+        <w:t>2</w:t>
+      </w:r>
+      <w:r>
+        <w:rPr>
+          <w:szCs w:val="28"/>
+        </w:rPr>
+        <w:t xml:space="preserve">00 </w:t>
+      </w:r>
+      <w:r>
+        <w:rPr>
+          <w:rFonts w:hint="eastAsia"/>
+          <w:szCs w:val="28"/>
+        </w:rPr>
+        <w:t>:</w:t>
+      </w:r>
+      <w:proofErr w:type="gramEnd"/>
+      <w:r>
+        <w:rPr>
+          <w:szCs w:val="28"/>
+        </w:rPr>
+        <w:t xml:space="preserve"> </w:t>
+      </w:r>
+      <w:r>
+        <w:rPr>
+          <w:rFonts w:hint="eastAsia"/>
+          <w:szCs w:val="28"/>
+        </w:rPr>
+        <w:t>성공</w:t>
+      </w:r>
+      <w:r>
+        <w:rPr>
+          <w:szCs w:val="28"/>
+        </w:rPr>
+        <w:t>(success), GET, PUT</w:t>
+      </w:r>
+    </w:p>
+    <w:p>
+      <w:pPr>
+        <w:rPr>
+          <w:szCs w:val="28"/>
+        </w:rPr>
+      </w:pPr>
+      <w:proofErr w:type="gramStart"/>
+      <w:r>
+        <w:rPr>
+          <w:rFonts w:hint="eastAsia"/>
+          <w:szCs w:val="28"/>
+        </w:rPr>
+        <w:t>2</w:t>
+      </w:r>
+      <w:r>
+        <w:rPr>
+          <w:szCs w:val="28"/>
+        </w:rPr>
+        <w:t>01 :</w:t>
+      </w:r>
+      <w:proofErr w:type="gramEnd"/>
+      <w:r>
+        <w:rPr>
+          <w:szCs w:val="28"/>
+        </w:rPr>
+        <w:t xml:space="preserve"> </w:t>
+      </w:r>
+      <w:r>
+        <w:rPr>
+          <w:rFonts w:hint="eastAsia"/>
+          <w:szCs w:val="28"/>
+        </w:rPr>
+        <w:t>작성된(</w:t>
+      </w:r>
+      <w:r>
+        <w:rPr>
+          <w:szCs w:val="28"/>
+        </w:rPr>
+        <w:t>created), POST</w:t>
+      </w:r>
+    </w:p>
+    <w:p>
+      <w:pPr>
+        <w:rPr>
+          <w:szCs w:val="28"/>
+        </w:rPr>
+      </w:pPr>
+      <w:proofErr w:type="gramStart"/>
+      <w:r>
+        <w:rPr>
+          <w:rFonts w:hint="eastAsia"/>
+          <w:szCs w:val="28"/>
+        </w:rPr>
+        <w:t>2</w:t>
+      </w:r>
+      <w:r>
+        <w:rPr>
+          <w:szCs w:val="28"/>
+        </w:rPr>
+        <w:t>04 :</w:t>
+      </w:r>
+      <w:proofErr w:type="gramEnd"/>
+      <w:r>
+        <w:rPr>
+          <w:szCs w:val="28"/>
+        </w:rPr>
+        <w:t xml:space="preserve"> </w:t>
+      </w:r>
+      <w:r>
+        <w:rPr>
+          <w:rFonts w:hint="eastAsia"/>
+          <w:szCs w:val="28"/>
+        </w:rPr>
+        <w:t>내용 없음(</w:t>
+      </w:r>
+      <w:r>
+        <w:rPr>
+          <w:szCs w:val="28"/>
+        </w:rPr>
+        <w:t>No Content), DELETE</w:t>
+      </w:r>
+    </w:p>
+    <w:p>
+      <w:pPr>
+        <w:rPr>
+          <w:szCs w:val="28"/>
+        </w:rPr>
+      </w:pPr>
+    </w:p>
+    <w:p>
+      <w:pPr>
+        <w:rPr>
+          <w:szCs w:val="28"/>
+        </w:rPr>
+      </w:pPr>
+    </w:p>
+    <w:p>
+      <w:pPr>
+        <w:rPr>
+          <w:szCs w:val="28"/>
+        </w:rPr>
+      </w:pPr>
+    </w:p>
+    <w:p>
+      <w:pPr>
+        <w:rPr>
+          <w:rFonts w:hint="eastAsia"/>
+          <w:szCs w:val="28"/>
+        </w:rPr>
+      </w:pPr>
+      <w:r>
+        <w:rPr>
+          <w:rFonts w:hint="eastAsia"/>
+          <w:sz w:val="32"/>
+          <w:szCs w:val="28"/>
+        </w:rPr>
+        <w:t xml:space="preserve">첫 </w:t>
+      </w:r>
+      <w:r>
+        <w:rPr>
+          <w:sz w:val="32"/>
+          <w:szCs w:val="28"/>
+        </w:rPr>
+        <w:t xml:space="preserve">API </w:t>
+      </w:r>
+      <w:r>
+        <w:rPr>
+          <w:rFonts w:hint="eastAsia"/>
+          <w:sz w:val="32"/>
+          <w:szCs w:val="28"/>
+        </w:rPr>
+        <w:t>만들기</w:t>
+      </w:r>
+    </w:p>
+    <w:p>
+      <w:pPr>
+        <w:pStyle w:val="a3"/>
+        <w:numPr>
+          <w:ilvl w:val="0"/>
+          <w:numId w:val="1"/>
+        </w:numPr>
+        <w:ind w:leftChars="0"/>
+        <w:rPr>
+          <w:szCs w:val="28"/>
+        </w:rPr>
+      </w:pPr>
+      <w:r>
+        <w:rPr>
+          <w:rFonts w:hint="eastAsia"/>
+          <w:szCs w:val="28"/>
+        </w:rPr>
+        <w:t>G</w:t>
+      </w:r>
+      <w:r>
+        <w:rPr>
+          <w:szCs w:val="28"/>
+        </w:rPr>
+        <w:t>ET /users</w:t>
+      </w:r>
+    </w:p>
+    <w:p>
+      <w:pPr>
+        <w:pStyle w:val="a3"/>
+        <w:numPr>
+          <w:ilvl w:val="0"/>
+          <w:numId w:val="1"/>
+        </w:numPr>
+        <w:ind w:leftChars="0"/>
+        <w:rPr>
+          <w:szCs w:val="28"/>
+        </w:rPr>
+      </w:pPr>
+      <w:r>
+        <w:rPr>
+          <w:rFonts w:hint="eastAsia"/>
+          <w:szCs w:val="28"/>
+        </w:rPr>
+        <w:t>사용자 목록을 조회하는 기능</w:t>
+      </w:r>
+    </w:p>
+    <w:p>
+      <w:pPr>
+        <w:ind w:left="400"/>
+        <w:rPr>
+          <w:szCs w:val="28"/>
+        </w:rPr>
+      </w:pPr>
+    </w:p>
+    <w:p>
+      <w:pPr>
+        <w:ind w:left="400"/>
+        <w:rPr>
+          <w:szCs w:val="28"/>
+        </w:rPr>
+      </w:pPr>
+      <w:r>
+        <w:rPr>
+          <w:rFonts w:hint="eastAsia"/>
+          <w:szCs w:val="28"/>
+        </w:rPr>
+        <w:t>아래는</w:t>
+      </w:r>
+      <w:r>
+        <w:rPr>
+          <w:rFonts w:hint="eastAsia"/>
+          <w:szCs w:val="28"/>
+        </w:rPr>
+        <w:t xml:space="preserve"> </w:t>
+      </w:r>
+      <w:proofErr w:type="spellStart"/>
+      <w:r>
+        <w:rPr>
+          <w:szCs w:val="28"/>
+        </w:rPr>
+        <w:t>Npm</w:t>
+      </w:r>
+      <w:proofErr w:type="spellEnd"/>
+      <w:r>
+        <w:rPr>
+          <w:szCs w:val="28"/>
+        </w:rPr>
+        <w:t xml:space="preserve"> </w:t>
+      </w:r>
+      <w:proofErr w:type="spellStart"/>
+      <w:r>
+        <w:rPr>
+          <w:szCs w:val="28"/>
+        </w:rPr>
+        <w:t>init</w:t>
+      </w:r>
+      <w:proofErr w:type="spellEnd"/>
+      <w:r>
+        <w:rPr>
+          <w:rFonts w:hint="eastAsia"/>
+          <w:szCs w:val="28"/>
+        </w:rPr>
+        <w:t xml:space="preserve">으로 만든 </w:t>
+      </w:r>
+      <w:r>
+        <w:rPr>
+          <w:szCs w:val="28"/>
+        </w:rPr>
+        <w:t xml:space="preserve">Package </w:t>
+      </w:r>
+      <w:r>
+        <w:rPr>
+          <w:rFonts w:hint="eastAsia"/>
+          <w:szCs w:val="28"/>
+        </w:rPr>
+        <w:t>정보</w:t>
+      </w:r>
+    </w:p>
+    <w:p>
+      <w:pPr>
+        <w:ind w:left="400"/>
+        <w:rPr>
+          <w:szCs w:val="28"/>
+        </w:rPr>
+      </w:pPr>
+      <w:r>
+        <w:rPr>
+          <w:szCs w:val="28"/>
+        </w:rPr>
+        <w:t>Dependencies</w:t>
+      </w:r>
+      <w:r>
+        <w:rPr>
+          <w:rFonts w:hint="eastAsia"/>
+          <w:szCs w:val="28"/>
+        </w:rPr>
+        <w:t xml:space="preserve">에 </w:t>
+      </w:r>
+      <w:proofErr w:type="spellStart"/>
+      <w:r>
+        <w:rPr>
+          <w:szCs w:val="28"/>
+        </w:rPr>
+        <w:t>node_modules</w:t>
+      </w:r>
+      <w:proofErr w:type="spellEnd"/>
+      <w:r>
+        <w:rPr>
+          <w:szCs w:val="28"/>
+        </w:rPr>
+        <w:t xml:space="preserve"> </w:t>
+      </w:r>
+      <w:r>
+        <w:rPr>
+          <w:rFonts w:hint="eastAsia"/>
+          <w:szCs w:val="28"/>
+        </w:rPr>
+        <w:t>폴더 안에 있는 라이브러리 정보들 포함되어 있음.</w:t>
+      </w:r>
+    </w:p>
+    <w:p>
+      <w:pPr>
+        <w:ind w:left="400"/>
+        <w:rPr>
+          <w:rFonts w:hint="eastAsia"/>
+          <w:szCs w:val="28"/>
+        </w:rPr>
+      </w:pPr>
+      <w:r>
+        <w:rPr>
+          <w:szCs w:val="28"/>
+        </w:rPr>
+        <w:t>Script</w:t>
+      </w:r>
+      <w:r>
+        <w:rPr>
+          <w:rFonts w:hint="eastAsia"/>
+          <w:szCs w:val="28"/>
+        </w:rPr>
+        <w:t>에 명령어 추가하여 n</w:t>
+      </w:r>
+      <w:r>
+        <w:rPr>
+          <w:szCs w:val="28"/>
+        </w:rPr>
+        <w:t>ode</w:t>
+      </w:r>
+      <w:r>
+        <w:rPr>
+          <w:rFonts w:hint="eastAsia"/>
+          <w:szCs w:val="28"/>
+        </w:rPr>
+        <w:t xml:space="preserve"> 구동할 수 있음</w:t>
       </w:r>
       <w:bookmarkStart w:id="0" w:name="_GoBack"/>
       <w:bookmarkEnd w:id="0"/>
+    </w:p>
+    <w:p>
+      <w:pPr>
+        <w:pStyle w:val="a3"/>
+        <w:widowControl/>
+        <w:numPr>
+          <w:ilvl w:val="0"/>
+          <w:numId w:val="1"/>
+        </w:numPr>
+        <w:shd w:val="clear" w:color="auto" w:fill="1E1E1E"/>
+        <w:wordWrap/>
+        <w:autoSpaceDE/>
+        <w:autoSpaceDN/>
+        <w:spacing w:after="0" w:line="285" w:lineRule="atLeast"/>
+        <w:ind w:leftChars="0"/>
+        <w:jc w:val="left"/>
+        <w:rPr>
+          <w:rFonts w:ascii="Consolas" w:eastAsia="굴림" w:hAnsi="Consolas" w:cs="굴림"/>
+          <w:color w:val="D4D4D4"/>
+          <w:kern w:val="0"/>
+          <w:sz w:val="21"/>
+          <w:szCs w:val="21"/>
+        </w:rPr>
+      </w:pPr>
+      <w:r>
+        <w:rPr>
+          <w:rFonts w:ascii="Consolas" w:eastAsia="굴림" w:hAnsi="Consolas" w:cs="굴림"/>
+          <w:color w:val="D4D4D4"/>
+          <w:kern w:val="0"/>
+          <w:sz w:val="21"/>
+          <w:szCs w:val="21"/>
+        </w:rPr>
+        <w:t>{</w:t>
+      </w:r>
+    </w:p>
+    <w:p>
+      <w:pPr>
+        <w:pStyle w:val="a3"/>
+        <w:widowControl/>
+        <w:numPr>
+          <w:ilvl w:val="0"/>
+          <w:numId w:val="1"/>
+        </w:numPr>
+        <w:shd w:val="clear" w:color="auto" w:fill="1E1E1E"/>
+        <w:wordWrap/>
+        <w:autoSpaceDE/>
+        <w:autoSpaceDN/>
+        <w:spacing w:after="0" w:line="285" w:lineRule="atLeast"/>
+        <w:ind w:leftChars="0"/>
+        <w:jc w:val="left"/>
+        <w:rPr>
+          <w:rFonts w:ascii="Consolas" w:eastAsia="굴림" w:hAnsi="Consolas" w:cs="굴림"/>
+          <w:color w:val="D4D4D4"/>
+          <w:kern w:val="0"/>
+          <w:sz w:val="21"/>
+          <w:szCs w:val="21"/>
+        </w:rPr>
+      </w:pPr>
+      <w:r>
+        <w:rPr>
+          <w:rFonts w:ascii="Consolas" w:eastAsia="굴림" w:hAnsi="Consolas" w:cs="굴림"/>
+          <w:color w:val="D4D4D4"/>
+          <w:kern w:val="0"/>
+          <w:sz w:val="21"/>
+          <w:szCs w:val="21"/>
+        </w:rPr>
+        <w:t>  </w:t>
+      </w:r>
+      <w:r>
+        <w:rPr>
+          <w:rFonts w:ascii="Consolas" w:eastAsia="굴림" w:hAnsi="Consolas" w:cs="굴림"/>
+          <w:color w:val="9CDCFE"/>
+          <w:kern w:val="0"/>
+          <w:sz w:val="21"/>
+          <w:szCs w:val="21"/>
+        </w:rPr>
+        <w:t>"name"</w:t>
+      </w:r>
+      <w:r>
+        <w:rPr>
+          <w:rFonts w:ascii="Consolas" w:eastAsia="굴림" w:hAnsi="Consolas" w:cs="굴림"/>
+          <w:color w:val="D4D4D4"/>
+          <w:kern w:val="0"/>
+          <w:sz w:val="21"/>
+          <w:szCs w:val="21"/>
+        </w:rPr>
+        <w:t>: </w:t>
+      </w:r>
+      <w:r>
+        <w:rPr>
+          <w:rFonts w:ascii="Consolas" w:eastAsia="굴림" w:hAnsi="Consolas" w:cs="굴림"/>
+          <w:color w:val="CE9178"/>
+          <w:kern w:val="0"/>
+          <w:sz w:val="21"/>
+          <w:szCs w:val="21"/>
+        </w:rPr>
+        <w:t>"node-</w:t>
+      </w:r>
+      <w:proofErr w:type="spellStart"/>
+      <w:r>
+        <w:rPr>
+          <w:rFonts w:ascii="Consolas" w:eastAsia="굴림" w:hAnsi="Consolas" w:cs="굴림"/>
+          <w:color w:val="CE9178"/>
+          <w:kern w:val="0"/>
+          <w:sz w:val="21"/>
+          <w:szCs w:val="21"/>
+        </w:rPr>
+        <w:t>api</w:t>
+      </w:r>
+      <w:proofErr w:type="spellEnd"/>
+      <w:r>
+        <w:rPr>
+          <w:rFonts w:ascii="Consolas" w:eastAsia="굴림" w:hAnsi="Consolas" w:cs="굴림"/>
+          <w:color w:val="CE9178"/>
+          <w:kern w:val="0"/>
+          <w:sz w:val="21"/>
+          <w:szCs w:val="21"/>
+        </w:rPr>
+        <w:t>-server"</w:t>
+      </w:r>
+      <w:r>
+        <w:rPr>
+          <w:rFonts w:ascii="Consolas" w:eastAsia="굴림" w:hAnsi="Consolas" w:cs="굴림"/>
+          <w:color w:val="D4D4D4"/>
+          <w:kern w:val="0"/>
+          <w:sz w:val="21"/>
+          <w:szCs w:val="21"/>
+        </w:rPr>
+        <w:t>,</w:t>
+      </w:r>
+    </w:p>
+    <w:p>
+      <w:pPr>
+        <w:pStyle w:val="a3"/>
+        <w:widowControl/>
+        <w:numPr>
+          <w:ilvl w:val="0"/>
+          <w:numId w:val="1"/>
+        </w:numPr>
+        <w:shd w:val="clear" w:color="auto" w:fill="1E1E1E"/>
+        <w:wordWrap/>
+        <w:autoSpaceDE/>
+        <w:autoSpaceDN/>
+        <w:spacing w:after="0" w:line="285" w:lineRule="atLeast"/>
+        <w:ind w:leftChars="0"/>
+        <w:jc w:val="left"/>
+        <w:rPr>
+          <w:rFonts w:ascii="Consolas" w:eastAsia="굴림" w:hAnsi="Consolas" w:cs="굴림"/>
+          <w:color w:val="D4D4D4"/>
+          <w:kern w:val="0"/>
+          <w:sz w:val="21"/>
+          <w:szCs w:val="21"/>
+        </w:rPr>
+      </w:pPr>
+      <w:r>
+        <w:rPr>
+          <w:rFonts w:ascii="Consolas" w:eastAsia="굴림" w:hAnsi="Consolas" w:cs="굴림"/>
+          <w:color w:val="D4D4D4"/>
+          <w:kern w:val="0"/>
+          <w:sz w:val="21"/>
+          <w:szCs w:val="21"/>
+        </w:rPr>
+        <w:t>  </w:t>
+      </w:r>
+      <w:r>
+        <w:rPr>
+          <w:rFonts w:ascii="Consolas" w:eastAsia="굴림" w:hAnsi="Consolas" w:cs="굴림"/>
+          <w:color w:val="9CDCFE"/>
+          <w:kern w:val="0"/>
+          <w:sz w:val="21"/>
+          <w:szCs w:val="21"/>
+        </w:rPr>
+        <w:t>"version"</w:t>
+      </w:r>
+      <w:r>
+        <w:rPr>
+          <w:rFonts w:ascii="Consolas" w:eastAsia="굴림" w:hAnsi="Consolas" w:cs="굴림"/>
+          <w:color w:val="D4D4D4"/>
+          <w:kern w:val="0"/>
+          <w:sz w:val="21"/>
+          <w:szCs w:val="21"/>
+        </w:rPr>
+        <w:t>: </w:t>
+      </w:r>
+      <w:r>
+        <w:rPr>
+          <w:rFonts w:ascii="Consolas" w:eastAsia="굴림" w:hAnsi="Consolas" w:cs="굴림"/>
+          <w:color w:val="CE9178"/>
+          <w:kern w:val="0"/>
+          <w:sz w:val="21"/>
+          <w:szCs w:val="21"/>
+        </w:rPr>
+        <w:t>"1.0.0"</w:t>
+      </w:r>
+      <w:r>
+        <w:rPr>
+          <w:rFonts w:ascii="Consolas" w:eastAsia="굴림" w:hAnsi="Consolas" w:cs="굴림"/>
+          <w:color w:val="D4D4D4"/>
+          <w:kern w:val="0"/>
+          <w:sz w:val="21"/>
+          <w:szCs w:val="21"/>
+        </w:rPr>
+        <w:t>,</w:t>
+      </w:r>
+    </w:p>
+    <w:p>
+      <w:pPr>
+        <w:pStyle w:val="a3"/>
+        <w:widowControl/>
+        <w:numPr>
+          <w:ilvl w:val="0"/>
+          <w:numId w:val="1"/>
+        </w:numPr>
+        <w:shd w:val="clear" w:color="auto" w:fill="1E1E1E"/>
+        <w:wordWrap/>
+        <w:autoSpaceDE/>
+        <w:autoSpaceDN/>
+        <w:spacing w:after="0" w:line="285" w:lineRule="atLeast"/>
+        <w:ind w:leftChars="0"/>
+        <w:jc w:val="left"/>
+        <w:rPr>
+          <w:rFonts w:ascii="Consolas" w:eastAsia="굴림" w:hAnsi="Consolas" w:cs="굴림"/>
+          <w:color w:val="D4D4D4"/>
+          <w:kern w:val="0"/>
+          <w:sz w:val="21"/>
+          <w:szCs w:val="21"/>
+        </w:rPr>
+      </w:pPr>
+      <w:r>
+        <w:rPr>
+          <w:rFonts w:ascii="Consolas" w:eastAsia="굴림" w:hAnsi="Consolas" w:cs="굴림"/>
+          <w:color w:val="D4D4D4"/>
+          <w:kern w:val="0"/>
+          <w:sz w:val="21"/>
+          <w:szCs w:val="21"/>
+        </w:rPr>
+        <w:t>  </w:t>
+      </w:r>
+      <w:r>
+        <w:rPr>
+          <w:rFonts w:ascii="Consolas" w:eastAsia="굴림" w:hAnsi="Consolas" w:cs="굴림"/>
+          <w:color w:val="9CDCFE"/>
+          <w:kern w:val="0"/>
+          <w:sz w:val="21"/>
+          <w:szCs w:val="21"/>
+        </w:rPr>
+        <w:t>"description"</w:t>
+      </w:r>
+      <w:r>
+        <w:rPr>
+          <w:rFonts w:ascii="Consolas" w:eastAsia="굴림" w:hAnsi="Consolas" w:cs="굴림"/>
+          <w:color w:val="D4D4D4"/>
+          <w:kern w:val="0"/>
+          <w:sz w:val="21"/>
+          <w:szCs w:val="21"/>
+        </w:rPr>
+        <w:t>: </w:t>
+      </w:r>
+      <w:r>
+        <w:rPr>
+          <w:rFonts w:ascii="Consolas" w:eastAsia="굴림" w:hAnsi="Consolas" w:cs="굴림"/>
+          <w:color w:val="CE9178"/>
+          <w:kern w:val="0"/>
+          <w:sz w:val="21"/>
+          <w:szCs w:val="21"/>
+        </w:rPr>
+        <w:t>""</w:t>
+      </w:r>
+      <w:r>
+        <w:rPr>
+          <w:rFonts w:ascii="Consolas" w:eastAsia="굴림" w:hAnsi="Consolas" w:cs="굴림"/>
+          <w:color w:val="D4D4D4"/>
+          <w:kern w:val="0"/>
+          <w:sz w:val="21"/>
+          <w:szCs w:val="21"/>
+        </w:rPr>
+        <w:t>,</w:t>
+      </w:r>
+    </w:p>
+    <w:p>
+      <w:pPr>
+        <w:pStyle w:val="a3"/>
+        <w:widowControl/>
+        <w:numPr>
+          <w:ilvl w:val="0"/>
+          <w:numId w:val="1"/>
+        </w:numPr>
+        <w:shd w:val="clear" w:color="auto" w:fill="1E1E1E"/>
+        <w:wordWrap/>
+        <w:autoSpaceDE/>
+        <w:autoSpaceDN/>
+        <w:spacing w:after="0" w:line="285" w:lineRule="atLeast"/>
+        <w:ind w:leftChars="0"/>
+        <w:jc w:val="left"/>
+        <w:rPr>
+          <w:rFonts w:ascii="Consolas" w:eastAsia="굴림" w:hAnsi="Consolas" w:cs="굴림"/>
+          <w:color w:val="D4D4D4"/>
+          <w:kern w:val="0"/>
+          <w:sz w:val="21"/>
+          <w:szCs w:val="21"/>
+        </w:rPr>
+      </w:pPr>
+      <w:r>
+        <w:rPr>
+          <w:rFonts w:ascii="Consolas" w:eastAsia="굴림" w:hAnsi="Consolas" w:cs="굴림"/>
+          <w:color w:val="D4D4D4"/>
+          <w:kern w:val="0"/>
+          <w:sz w:val="21"/>
+          <w:szCs w:val="21"/>
+        </w:rPr>
+        <w:lastRenderedPageBreak/>
+        <w:t>  </w:t>
+      </w:r>
+      <w:r>
+        <w:rPr>
+          <w:rFonts w:ascii="Consolas" w:eastAsia="굴림" w:hAnsi="Consolas" w:cs="굴림"/>
+          <w:color w:val="9CDCFE"/>
+          <w:kern w:val="0"/>
+          <w:sz w:val="21"/>
+          <w:szCs w:val="21"/>
+        </w:rPr>
+        <w:t>"main"</w:t>
+      </w:r>
+      <w:r>
+        <w:rPr>
+          <w:rFonts w:ascii="Consolas" w:eastAsia="굴림" w:hAnsi="Consolas" w:cs="굴림"/>
+          <w:color w:val="D4D4D4"/>
+          <w:kern w:val="0"/>
+          <w:sz w:val="21"/>
+          <w:szCs w:val="21"/>
+        </w:rPr>
+        <w:t>: </w:t>
+      </w:r>
+      <w:r>
+        <w:rPr>
+          <w:rFonts w:ascii="Consolas" w:eastAsia="굴림" w:hAnsi="Consolas" w:cs="굴림"/>
+          <w:color w:val="CE9178"/>
+          <w:kern w:val="0"/>
+          <w:sz w:val="21"/>
+          <w:szCs w:val="21"/>
+        </w:rPr>
+        <w:t>"index.js"</w:t>
+      </w:r>
+      <w:r>
+        <w:rPr>
+          <w:rFonts w:ascii="Consolas" w:eastAsia="굴림" w:hAnsi="Consolas" w:cs="굴림"/>
+          <w:color w:val="D4D4D4"/>
+          <w:kern w:val="0"/>
+          <w:sz w:val="21"/>
+          <w:szCs w:val="21"/>
+        </w:rPr>
+        <w:t>,</w:t>
+      </w:r>
+    </w:p>
+    <w:p>
+      <w:pPr>
+        <w:pStyle w:val="a3"/>
+        <w:widowControl/>
+        <w:numPr>
+          <w:ilvl w:val="0"/>
+          <w:numId w:val="1"/>
+        </w:numPr>
+        <w:shd w:val="clear" w:color="auto" w:fill="1E1E1E"/>
+        <w:wordWrap/>
+        <w:autoSpaceDE/>
+        <w:autoSpaceDN/>
+        <w:spacing w:after="0" w:line="285" w:lineRule="atLeast"/>
+        <w:ind w:leftChars="0"/>
+        <w:jc w:val="left"/>
+        <w:rPr>
+          <w:rFonts w:ascii="Consolas" w:eastAsia="굴림" w:hAnsi="Consolas" w:cs="굴림"/>
+          <w:color w:val="D4D4D4"/>
+          <w:kern w:val="0"/>
+          <w:sz w:val="21"/>
+          <w:szCs w:val="21"/>
+        </w:rPr>
+      </w:pPr>
+      <w:r>
+        <w:rPr>
+          <w:rFonts w:ascii="Consolas" w:eastAsia="굴림" w:hAnsi="Consolas" w:cs="굴림"/>
+          <w:color w:val="D4D4D4"/>
+          <w:kern w:val="0"/>
+          <w:sz w:val="21"/>
+          <w:szCs w:val="21"/>
+        </w:rPr>
+        <w:t>  </w:t>
+      </w:r>
+      <w:r>
+        <w:rPr>
+          <w:rFonts w:ascii="Consolas" w:eastAsia="굴림" w:hAnsi="Consolas" w:cs="굴림"/>
+          <w:color w:val="9CDCFE"/>
+          <w:kern w:val="0"/>
+          <w:sz w:val="21"/>
+          <w:szCs w:val="21"/>
+        </w:rPr>
+        <w:t>"dependencies"</w:t>
+      </w:r>
+      <w:r>
+        <w:rPr>
+          <w:rFonts w:ascii="Consolas" w:eastAsia="굴림" w:hAnsi="Consolas" w:cs="굴림"/>
+          <w:color w:val="D4D4D4"/>
+          <w:kern w:val="0"/>
+          <w:sz w:val="21"/>
+          <w:szCs w:val="21"/>
+        </w:rPr>
+        <w:t>: { </w:t>
+      </w:r>
+    </w:p>
+    <w:p>
+      <w:pPr>
+        <w:pStyle w:val="a3"/>
+        <w:widowControl/>
+        <w:numPr>
+          <w:ilvl w:val="0"/>
+          <w:numId w:val="1"/>
+        </w:numPr>
+        <w:shd w:val="clear" w:color="auto" w:fill="1E1E1E"/>
+        <w:wordWrap/>
+        <w:autoSpaceDE/>
+        <w:autoSpaceDN/>
+        <w:spacing w:after="0" w:line="285" w:lineRule="atLeast"/>
+        <w:ind w:leftChars="0"/>
+        <w:jc w:val="left"/>
+        <w:rPr>
+          <w:rFonts w:ascii="Consolas" w:eastAsia="굴림" w:hAnsi="Consolas" w:cs="굴림"/>
+          <w:color w:val="D4D4D4"/>
+          <w:kern w:val="0"/>
+          <w:sz w:val="21"/>
+          <w:szCs w:val="21"/>
+        </w:rPr>
+      </w:pPr>
+      <w:r>
+        <w:rPr>
+          <w:rFonts w:ascii="Consolas" w:eastAsia="굴림" w:hAnsi="Consolas" w:cs="굴림"/>
+          <w:color w:val="D4D4D4"/>
+          <w:kern w:val="0"/>
+          <w:sz w:val="21"/>
+          <w:szCs w:val="21"/>
+        </w:rPr>
+        <w:t>    </w:t>
+      </w:r>
+      <w:r>
+        <w:rPr>
+          <w:rFonts w:ascii="Consolas" w:eastAsia="굴림" w:hAnsi="Consolas" w:cs="굴림"/>
+          <w:color w:val="9CDCFE"/>
+          <w:kern w:val="0"/>
+          <w:sz w:val="21"/>
+          <w:szCs w:val="21"/>
+        </w:rPr>
+        <w:t>"</w:t>
+      </w:r>
+      <w:proofErr w:type="spellStart"/>
+      <w:r>
+        <w:rPr>
+          <w:rFonts w:ascii="Consolas" w:eastAsia="굴림" w:hAnsi="Consolas" w:cs="굴림"/>
+          <w:color w:val="9CDCFE"/>
+          <w:kern w:val="0"/>
+          <w:sz w:val="21"/>
+          <w:szCs w:val="21"/>
+        </w:rPr>
+        <w:t>morgan</w:t>
+      </w:r>
+      <w:proofErr w:type="spellEnd"/>
+      <w:r>
+        <w:rPr>
+          <w:rFonts w:ascii="Consolas" w:eastAsia="굴림" w:hAnsi="Consolas" w:cs="굴림"/>
+          <w:color w:val="9CDCFE"/>
+          <w:kern w:val="0"/>
+          <w:sz w:val="21"/>
+          <w:szCs w:val="21"/>
+        </w:rPr>
+        <w:t>"</w:t>
+      </w:r>
+      <w:r>
+        <w:rPr>
+          <w:rFonts w:ascii="Consolas" w:eastAsia="굴림" w:hAnsi="Consolas" w:cs="굴림"/>
+          <w:color w:val="D4D4D4"/>
+          <w:kern w:val="0"/>
+          <w:sz w:val="21"/>
+          <w:szCs w:val="21"/>
+        </w:rPr>
+        <w:t>: </w:t>
+      </w:r>
+      <w:r>
+        <w:rPr>
+          <w:rFonts w:ascii="Consolas" w:eastAsia="굴림" w:hAnsi="Consolas" w:cs="굴림"/>
+          <w:color w:val="CE9178"/>
+          <w:kern w:val="0"/>
+          <w:sz w:val="21"/>
+          <w:szCs w:val="21"/>
+        </w:rPr>
+        <w:t>"^1.9.1"</w:t>
+      </w:r>
+      <w:r>
+        <w:rPr>
+          <w:rFonts w:ascii="Consolas" w:eastAsia="굴림" w:hAnsi="Consolas" w:cs="굴림"/>
+          <w:color w:val="D4D4D4"/>
+          <w:kern w:val="0"/>
+          <w:sz w:val="21"/>
+          <w:szCs w:val="21"/>
+        </w:rPr>
+        <w:t>,</w:t>
+      </w:r>
+    </w:p>
+    <w:p>
+      <w:pPr>
+        <w:pStyle w:val="a3"/>
+        <w:widowControl/>
+        <w:numPr>
+          <w:ilvl w:val="0"/>
+          <w:numId w:val="1"/>
+        </w:numPr>
+        <w:shd w:val="clear" w:color="auto" w:fill="1E1E1E"/>
+        <w:wordWrap/>
+        <w:autoSpaceDE/>
+        <w:autoSpaceDN/>
+        <w:spacing w:after="0" w:line="285" w:lineRule="atLeast"/>
+        <w:ind w:leftChars="0"/>
+        <w:jc w:val="left"/>
+        <w:rPr>
+          <w:rFonts w:ascii="Consolas" w:eastAsia="굴림" w:hAnsi="Consolas" w:cs="굴림"/>
+          <w:color w:val="D4D4D4"/>
+          <w:kern w:val="0"/>
+          <w:sz w:val="21"/>
+          <w:szCs w:val="21"/>
+        </w:rPr>
+      </w:pPr>
+      <w:r>
+        <w:rPr>
+          <w:rFonts w:ascii="Consolas" w:eastAsia="굴림" w:hAnsi="Consolas" w:cs="굴림"/>
+          <w:color w:val="D4D4D4"/>
+          <w:kern w:val="0"/>
+          <w:sz w:val="21"/>
+          <w:szCs w:val="21"/>
+        </w:rPr>
+        <w:t>    </w:t>
+      </w:r>
+      <w:r>
+        <w:rPr>
+          <w:rFonts w:ascii="Consolas" w:eastAsia="굴림" w:hAnsi="Consolas" w:cs="굴림"/>
+          <w:color w:val="9CDCFE"/>
+          <w:kern w:val="0"/>
+          <w:sz w:val="21"/>
+          <w:szCs w:val="21"/>
+        </w:rPr>
+        <w:t>"express"</w:t>
+      </w:r>
+      <w:r>
+        <w:rPr>
+          <w:rFonts w:ascii="Consolas" w:eastAsia="굴림" w:hAnsi="Consolas" w:cs="굴림"/>
+          <w:color w:val="D4D4D4"/>
+          <w:kern w:val="0"/>
+          <w:sz w:val="21"/>
+          <w:szCs w:val="21"/>
+        </w:rPr>
+        <w:t>: </w:t>
+      </w:r>
+      <w:r>
+        <w:rPr>
+          <w:rFonts w:ascii="Consolas" w:eastAsia="굴림" w:hAnsi="Consolas" w:cs="굴림"/>
+          <w:color w:val="CE9178"/>
+          <w:kern w:val="0"/>
+          <w:sz w:val="21"/>
+          <w:szCs w:val="21"/>
+        </w:rPr>
+        <w:t>"^4.17.1"</w:t>
+      </w:r>
+    </w:p>
+    <w:p>
+      <w:pPr>
+        <w:pStyle w:val="a3"/>
+        <w:widowControl/>
+        <w:numPr>
+          <w:ilvl w:val="0"/>
+          <w:numId w:val="1"/>
+        </w:numPr>
+        <w:shd w:val="clear" w:color="auto" w:fill="1E1E1E"/>
+        <w:wordWrap/>
+        <w:autoSpaceDE/>
+        <w:autoSpaceDN/>
+        <w:spacing w:after="0" w:line="285" w:lineRule="atLeast"/>
+        <w:ind w:leftChars="0"/>
+        <w:jc w:val="left"/>
+        <w:rPr>
+          <w:rFonts w:ascii="Consolas" w:eastAsia="굴림" w:hAnsi="Consolas" w:cs="굴림"/>
+          <w:color w:val="D4D4D4"/>
+          <w:kern w:val="0"/>
+          <w:sz w:val="21"/>
+          <w:szCs w:val="21"/>
+        </w:rPr>
+      </w:pPr>
+      <w:r>
+        <w:rPr>
+          <w:rFonts w:ascii="Consolas" w:eastAsia="굴림" w:hAnsi="Consolas" w:cs="굴림"/>
+          <w:color w:val="D4D4D4"/>
+          <w:kern w:val="0"/>
+          <w:sz w:val="21"/>
+          <w:szCs w:val="21"/>
+        </w:rPr>
+        <w:t>  },</w:t>
+      </w:r>
+    </w:p>
+    <w:p>
+      <w:pPr>
+        <w:pStyle w:val="a3"/>
+        <w:widowControl/>
+        <w:numPr>
+          <w:ilvl w:val="0"/>
+          <w:numId w:val="1"/>
+        </w:numPr>
+        <w:shd w:val="clear" w:color="auto" w:fill="1E1E1E"/>
+        <w:wordWrap/>
+        <w:autoSpaceDE/>
+        <w:autoSpaceDN/>
+        <w:spacing w:after="0" w:line="285" w:lineRule="atLeast"/>
+        <w:ind w:leftChars="0"/>
+        <w:jc w:val="left"/>
+        <w:rPr>
+          <w:rFonts w:ascii="Consolas" w:eastAsia="굴림" w:hAnsi="Consolas" w:cs="굴림"/>
+          <w:color w:val="D4D4D4"/>
+          <w:kern w:val="0"/>
+          <w:sz w:val="21"/>
+          <w:szCs w:val="21"/>
+        </w:rPr>
+      </w:pPr>
+      <w:r>
+        <w:rPr>
+          <w:rFonts w:ascii="Consolas" w:eastAsia="굴림" w:hAnsi="Consolas" w:cs="굴림"/>
+          <w:color w:val="D4D4D4"/>
+          <w:kern w:val="0"/>
+          <w:sz w:val="21"/>
+          <w:szCs w:val="21"/>
+        </w:rPr>
+        <w:t>  </w:t>
+      </w:r>
+      <w:r>
+        <w:rPr>
+          <w:rFonts w:ascii="Consolas" w:eastAsia="굴림" w:hAnsi="Consolas" w:cs="굴림"/>
+          <w:color w:val="9CDCFE"/>
+          <w:kern w:val="0"/>
+          <w:sz w:val="21"/>
+          <w:szCs w:val="21"/>
+        </w:rPr>
+        <w:t>"</w:t>
+      </w:r>
+      <w:proofErr w:type="spellStart"/>
+      <w:r>
+        <w:rPr>
+          <w:rFonts w:ascii="Consolas" w:eastAsia="굴림" w:hAnsi="Consolas" w:cs="굴림"/>
+          <w:color w:val="9CDCFE"/>
+          <w:kern w:val="0"/>
+          <w:sz w:val="21"/>
+          <w:szCs w:val="21"/>
+        </w:rPr>
+        <w:t>devDependencies</w:t>
+      </w:r>
+      <w:proofErr w:type="spellEnd"/>
+      <w:r>
+        <w:rPr>
+          <w:rFonts w:ascii="Consolas" w:eastAsia="굴림" w:hAnsi="Consolas" w:cs="굴림"/>
+          <w:color w:val="9CDCFE"/>
+          <w:kern w:val="0"/>
+          <w:sz w:val="21"/>
+          <w:szCs w:val="21"/>
+        </w:rPr>
+        <w:t>"</w:t>
+      </w:r>
+      <w:r>
+        <w:rPr>
+          <w:rFonts w:ascii="Consolas" w:eastAsia="굴림" w:hAnsi="Consolas" w:cs="굴림"/>
+          <w:color w:val="D4D4D4"/>
+          <w:kern w:val="0"/>
+          <w:sz w:val="21"/>
+          <w:szCs w:val="21"/>
+        </w:rPr>
+        <w:t>: {},</w:t>
+      </w:r>
+    </w:p>
+    <w:p>
+      <w:pPr>
+        <w:pStyle w:val="a3"/>
+        <w:widowControl/>
+        <w:numPr>
+          <w:ilvl w:val="0"/>
+          <w:numId w:val="1"/>
+        </w:numPr>
+        <w:shd w:val="clear" w:color="auto" w:fill="1E1E1E"/>
+        <w:wordWrap/>
+        <w:autoSpaceDE/>
+        <w:autoSpaceDN/>
+        <w:spacing w:after="0" w:line="285" w:lineRule="atLeast"/>
+        <w:ind w:leftChars="0"/>
+        <w:jc w:val="left"/>
+        <w:rPr>
+          <w:rFonts w:ascii="Consolas" w:eastAsia="굴림" w:hAnsi="Consolas" w:cs="굴림"/>
+          <w:color w:val="D4D4D4"/>
+          <w:kern w:val="0"/>
+          <w:sz w:val="21"/>
+          <w:szCs w:val="21"/>
+        </w:rPr>
+      </w:pPr>
+      <w:r>
+        <w:rPr>
+          <w:rFonts w:ascii="Consolas" w:eastAsia="굴림" w:hAnsi="Consolas" w:cs="굴림"/>
+          <w:color w:val="D4D4D4"/>
+          <w:kern w:val="0"/>
+          <w:sz w:val="21"/>
+          <w:szCs w:val="21"/>
+        </w:rPr>
+        <w:t>  </w:t>
+      </w:r>
+      <w:r>
+        <w:rPr>
+          <w:rFonts w:ascii="Consolas" w:eastAsia="굴림" w:hAnsi="Consolas" w:cs="굴림"/>
+          <w:color w:val="9CDCFE"/>
+          <w:kern w:val="0"/>
+          <w:sz w:val="21"/>
+          <w:szCs w:val="21"/>
+        </w:rPr>
+        <w:t>"scripts"</w:t>
+      </w:r>
+      <w:r>
+        <w:rPr>
+          <w:rFonts w:ascii="Consolas" w:eastAsia="굴림" w:hAnsi="Consolas" w:cs="굴림"/>
+          <w:color w:val="D4D4D4"/>
+          <w:kern w:val="0"/>
+          <w:sz w:val="21"/>
+          <w:szCs w:val="21"/>
+        </w:rPr>
+        <w:t>: {</w:t>
+      </w:r>
+    </w:p>
+    <w:p>
+      <w:pPr>
+        <w:pStyle w:val="a3"/>
+        <w:widowControl/>
+        <w:numPr>
+          <w:ilvl w:val="0"/>
+          <w:numId w:val="1"/>
+        </w:numPr>
+        <w:shd w:val="clear" w:color="auto" w:fill="1E1E1E"/>
+        <w:wordWrap/>
+        <w:autoSpaceDE/>
+        <w:autoSpaceDN/>
+        <w:spacing w:after="0" w:line="285" w:lineRule="atLeast"/>
+        <w:ind w:leftChars="0"/>
+        <w:jc w:val="left"/>
+        <w:rPr>
+          <w:rFonts w:ascii="Consolas" w:eastAsia="굴림" w:hAnsi="Consolas" w:cs="굴림"/>
+          <w:color w:val="D4D4D4"/>
+          <w:kern w:val="0"/>
+          <w:sz w:val="21"/>
+          <w:szCs w:val="21"/>
+        </w:rPr>
+      </w:pPr>
+      <w:r>
+        <w:rPr>
+          <w:rFonts w:ascii="Consolas" w:eastAsia="굴림" w:hAnsi="Consolas" w:cs="굴림"/>
+          <w:color w:val="D4D4D4"/>
+          <w:kern w:val="0"/>
+          <w:sz w:val="21"/>
+          <w:szCs w:val="21"/>
+        </w:rPr>
+        <w:t>    </w:t>
+      </w:r>
+      <w:r>
+        <w:rPr>
+          <w:rFonts w:ascii="Consolas" w:eastAsia="굴림" w:hAnsi="Consolas" w:cs="굴림"/>
+          <w:color w:val="9CDCFE"/>
+          <w:kern w:val="0"/>
+          <w:sz w:val="21"/>
+          <w:szCs w:val="21"/>
+        </w:rPr>
+        <w:t>"start</w:t>
+      </w:r>
+      <w:proofErr w:type="gramStart"/>
+      <w:r>
+        <w:rPr>
+          <w:rFonts w:ascii="Consolas" w:eastAsia="굴림" w:hAnsi="Consolas" w:cs="굴림"/>
+          <w:color w:val="9CDCFE"/>
+          <w:kern w:val="0"/>
+          <w:sz w:val="21"/>
+          <w:szCs w:val="21"/>
+        </w:rPr>
+        <w:t>"</w:t>
+      </w:r>
+      <w:r>
+        <w:rPr>
+          <w:rFonts w:ascii="Consolas" w:eastAsia="굴림" w:hAnsi="Consolas" w:cs="굴림"/>
+          <w:color w:val="D4D4D4"/>
+          <w:kern w:val="0"/>
+          <w:sz w:val="21"/>
+          <w:szCs w:val="21"/>
+        </w:rPr>
+        <w:t> :</w:t>
+      </w:r>
+      <w:proofErr w:type="gramEnd"/>
+      <w:r>
+        <w:rPr>
+          <w:rFonts w:ascii="Consolas" w:eastAsia="굴림" w:hAnsi="Consolas" w:cs="굴림"/>
+          <w:color w:val="D4D4D4"/>
+          <w:kern w:val="0"/>
+          <w:sz w:val="21"/>
+          <w:szCs w:val="21"/>
+        </w:rPr>
+        <w:t> </w:t>
+      </w:r>
+      <w:r>
+        <w:rPr>
+          <w:rFonts w:ascii="Consolas" w:eastAsia="굴림" w:hAnsi="Consolas" w:cs="굴림"/>
+          <w:color w:val="CE9178"/>
+          <w:kern w:val="0"/>
+          <w:sz w:val="21"/>
+          <w:szCs w:val="21"/>
+        </w:rPr>
+        <w:t>"node ./ex_test.js"</w:t>
+      </w:r>
+      <w:r>
+        <w:rPr>
+          <w:rFonts w:ascii="Consolas" w:eastAsia="굴림" w:hAnsi="Consolas" w:cs="굴림"/>
+          <w:color w:val="D4D4D4"/>
+          <w:kern w:val="0"/>
+          <w:sz w:val="21"/>
+          <w:szCs w:val="21"/>
+        </w:rPr>
+        <w:t>,</w:t>
+      </w:r>
+    </w:p>
+    <w:p>
+      <w:pPr>
+        <w:pStyle w:val="a3"/>
+        <w:widowControl/>
+        <w:numPr>
+          <w:ilvl w:val="0"/>
+          <w:numId w:val="1"/>
+        </w:numPr>
+        <w:shd w:val="clear" w:color="auto" w:fill="1E1E1E"/>
+        <w:wordWrap/>
+        <w:autoSpaceDE/>
+        <w:autoSpaceDN/>
+        <w:spacing w:after="0" w:line="285" w:lineRule="atLeast"/>
+        <w:ind w:leftChars="0"/>
+        <w:jc w:val="left"/>
+        <w:rPr>
+          <w:rFonts w:ascii="Consolas" w:eastAsia="굴림" w:hAnsi="Consolas" w:cs="굴림"/>
+          <w:color w:val="D4D4D4"/>
+          <w:kern w:val="0"/>
+          <w:sz w:val="21"/>
+          <w:szCs w:val="21"/>
+        </w:rPr>
+      </w:pPr>
+      <w:r>
+        <w:rPr>
+          <w:rFonts w:ascii="Consolas" w:eastAsia="굴림" w:hAnsi="Consolas" w:cs="굴림"/>
+          <w:color w:val="D4D4D4"/>
+          <w:kern w:val="0"/>
+          <w:sz w:val="21"/>
+          <w:szCs w:val="21"/>
+        </w:rPr>
+        <w:t>    </w:t>
+      </w:r>
+      <w:r>
+        <w:rPr>
+          <w:rFonts w:ascii="Consolas" w:eastAsia="굴림" w:hAnsi="Consolas" w:cs="굴림"/>
+          <w:color w:val="9CDCFE"/>
+          <w:kern w:val="0"/>
+          <w:sz w:val="21"/>
+          <w:szCs w:val="21"/>
+        </w:rPr>
+        <w:t>"test"</w:t>
+      </w:r>
+      <w:r>
+        <w:rPr>
+          <w:rFonts w:ascii="Consolas" w:eastAsia="굴림" w:hAnsi="Consolas" w:cs="굴림"/>
+          <w:color w:val="D4D4D4"/>
+          <w:kern w:val="0"/>
+          <w:sz w:val="21"/>
+          <w:szCs w:val="21"/>
+        </w:rPr>
+        <w:t>: </w:t>
+      </w:r>
+      <w:r>
+        <w:rPr>
+          <w:rFonts w:ascii="Consolas" w:eastAsia="굴림" w:hAnsi="Consolas" w:cs="굴림"/>
+          <w:color w:val="CE9178"/>
+          <w:kern w:val="0"/>
+          <w:sz w:val="21"/>
+          <w:szCs w:val="21"/>
+        </w:rPr>
+        <w:t>"echo </w:t>
+      </w:r>
+      <w:r>
+        <w:rPr>
+          <w:rFonts w:ascii="Consolas" w:eastAsia="굴림" w:hAnsi="Consolas" w:cs="굴림"/>
+          <w:color w:val="D7BA7D"/>
+          <w:kern w:val="0"/>
+          <w:sz w:val="21"/>
+          <w:szCs w:val="21"/>
+        </w:rPr>
+        <w:t>\"</w:t>
+      </w:r>
+      <w:r>
+        <w:rPr>
+          <w:rFonts w:ascii="Consolas" w:eastAsia="굴림" w:hAnsi="Consolas" w:cs="굴림"/>
+          <w:color w:val="CE9178"/>
+          <w:kern w:val="0"/>
+          <w:sz w:val="21"/>
+          <w:szCs w:val="21"/>
+        </w:rPr>
+        <w:t>Error: no test specified</w:t>
+      </w:r>
+      <w:r>
+        <w:rPr>
+          <w:rFonts w:ascii="Consolas" w:eastAsia="굴림" w:hAnsi="Consolas" w:cs="굴림"/>
+          <w:color w:val="D7BA7D"/>
+          <w:kern w:val="0"/>
+          <w:sz w:val="21"/>
+          <w:szCs w:val="21"/>
+        </w:rPr>
+        <w:t>\"</w:t>
+      </w:r>
+      <w:r>
+        <w:rPr>
+          <w:rFonts w:ascii="Consolas" w:eastAsia="굴림" w:hAnsi="Consolas" w:cs="굴림"/>
+          <w:color w:val="CE9178"/>
+          <w:kern w:val="0"/>
+          <w:sz w:val="21"/>
+          <w:szCs w:val="21"/>
+        </w:rPr>
+        <w:t> &amp;&amp; exit 1"</w:t>
+      </w:r>
+    </w:p>
+    <w:p>
+      <w:pPr>
+        <w:pStyle w:val="a3"/>
+        <w:widowControl/>
+        <w:numPr>
+          <w:ilvl w:val="0"/>
+          <w:numId w:val="1"/>
+        </w:numPr>
+        <w:shd w:val="clear" w:color="auto" w:fill="1E1E1E"/>
+        <w:wordWrap/>
+        <w:autoSpaceDE/>
+        <w:autoSpaceDN/>
+        <w:spacing w:after="0" w:line="285" w:lineRule="atLeast"/>
+        <w:ind w:leftChars="0"/>
+        <w:jc w:val="left"/>
+        <w:rPr>
+          <w:rFonts w:ascii="Consolas" w:eastAsia="굴림" w:hAnsi="Consolas" w:cs="굴림"/>
+          <w:color w:val="D4D4D4"/>
+          <w:kern w:val="0"/>
+          <w:sz w:val="21"/>
+          <w:szCs w:val="21"/>
+        </w:rPr>
+      </w:pPr>
+      <w:r>
+        <w:rPr>
+          <w:rFonts w:ascii="Consolas" w:eastAsia="굴림" w:hAnsi="Consolas" w:cs="굴림"/>
+          <w:color w:val="D4D4D4"/>
+          <w:kern w:val="0"/>
+          <w:sz w:val="21"/>
+          <w:szCs w:val="21"/>
+        </w:rPr>
+        <w:t>  },</w:t>
+      </w:r>
+    </w:p>
+    <w:p>
+      <w:pPr>
+        <w:pStyle w:val="a3"/>
+        <w:widowControl/>
+        <w:numPr>
+          <w:ilvl w:val="0"/>
+          <w:numId w:val="1"/>
+        </w:numPr>
+        <w:shd w:val="clear" w:color="auto" w:fill="1E1E1E"/>
+        <w:wordWrap/>
+        <w:autoSpaceDE/>
+        <w:autoSpaceDN/>
+        <w:spacing w:after="0" w:line="285" w:lineRule="atLeast"/>
+        <w:ind w:leftChars="0"/>
+        <w:jc w:val="left"/>
+        <w:rPr>
+          <w:rFonts w:ascii="Consolas" w:eastAsia="굴림" w:hAnsi="Consolas" w:cs="굴림"/>
+          <w:color w:val="D4D4D4"/>
+          <w:kern w:val="0"/>
+          <w:sz w:val="21"/>
+          <w:szCs w:val="21"/>
+        </w:rPr>
+      </w:pPr>
+      <w:r>
+        <w:rPr>
+          <w:rFonts w:ascii="Consolas" w:eastAsia="굴림" w:hAnsi="Consolas" w:cs="굴림"/>
+          <w:color w:val="D4D4D4"/>
+          <w:kern w:val="0"/>
+          <w:sz w:val="21"/>
+          <w:szCs w:val="21"/>
+        </w:rPr>
+        <w:t>  </w:t>
+      </w:r>
+      <w:r>
+        <w:rPr>
+          <w:rFonts w:ascii="Consolas" w:eastAsia="굴림" w:hAnsi="Consolas" w:cs="굴림"/>
+          <w:color w:val="9CDCFE"/>
+          <w:kern w:val="0"/>
+          <w:sz w:val="21"/>
+          <w:szCs w:val="21"/>
+        </w:rPr>
+        <w:t>"author"</w:t>
+      </w:r>
+      <w:r>
+        <w:rPr>
+          <w:rFonts w:ascii="Consolas" w:eastAsia="굴림" w:hAnsi="Consolas" w:cs="굴림"/>
+          <w:color w:val="D4D4D4"/>
+          <w:kern w:val="0"/>
+          <w:sz w:val="21"/>
+          <w:szCs w:val="21"/>
+        </w:rPr>
+        <w:t>: </w:t>
+      </w:r>
+      <w:r>
+        <w:rPr>
+          <w:rFonts w:ascii="Consolas" w:eastAsia="굴림" w:hAnsi="Consolas" w:cs="굴림"/>
+          <w:color w:val="CE9178"/>
+          <w:kern w:val="0"/>
+          <w:sz w:val="21"/>
+          <w:szCs w:val="21"/>
+        </w:rPr>
+        <w:t>""</w:t>
+      </w:r>
+      <w:r>
+        <w:rPr>
+          <w:rFonts w:ascii="Consolas" w:eastAsia="굴림" w:hAnsi="Consolas" w:cs="굴림"/>
+          <w:color w:val="D4D4D4"/>
+          <w:kern w:val="0"/>
+          <w:sz w:val="21"/>
+          <w:szCs w:val="21"/>
+        </w:rPr>
+        <w:t>,</w:t>
+      </w:r>
+    </w:p>
+    <w:p>
+      <w:pPr>
+        <w:pStyle w:val="a3"/>
+        <w:widowControl/>
+        <w:numPr>
+          <w:ilvl w:val="0"/>
+          <w:numId w:val="1"/>
+        </w:numPr>
+        <w:shd w:val="clear" w:color="auto" w:fill="1E1E1E"/>
+        <w:wordWrap/>
+        <w:autoSpaceDE/>
+        <w:autoSpaceDN/>
+        <w:spacing w:after="0" w:line="285" w:lineRule="atLeast"/>
+        <w:ind w:leftChars="0"/>
+        <w:jc w:val="left"/>
+        <w:rPr>
+          <w:rFonts w:ascii="Consolas" w:eastAsia="굴림" w:hAnsi="Consolas" w:cs="굴림"/>
+          <w:color w:val="D4D4D4"/>
+          <w:kern w:val="0"/>
+          <w:sz w:val="21"/>
+          <w:szCs w:val="21"/>
+        </w:rPr>
+      </w:pPr>
+      <w:r>
+        <w:rPr>
+          <w:rFonts w:ascii="Consolas" w:eastAsia="굴림" w:hAnsi="Consolas" w:cs="굴림"/>
+          <w:color w:val="D4D4D4"/>
+          <w:kern w:val="0"/>
+          <w:sz w:val="21"/>
+          <w:szCs w:val="21"/>
+        </w:rPr>
+        <w:t>  </w:t>
+      </w:r>
+      <w:r>
+        <w:rPr>
+          <w:rFonts w:ascii="Consolas" w:eastAsia="굴림" w:hAnsi="Consolas" w:cs="굴림"/>
+          <w:color w:val="9CDCFE"/>
+          <w:kern w:val="0"/>
+          <w:sz w:val="21"/>
+          <w:szCs w:val="21"/>
+        </w:rPr>
+        <w:t>"license"</w:t>
+      </w:r>
+      <w:r>
+        <w:rPr>
+          <w:rFonts w:ascii="Consolas" w:eastAsia="굴림" w:hAnsi="Consolas" w:cs="굴림"/>
+          <w:color w:val="D4D4D4"/>
+          <w:kern w:val="0"/>
+          <w:sz w:val="21"/>
+          <w:szCs w:val="21"/>
+        </w:rPr>
+        <w:t>: </w:t>
+      </w:r>
+      <w:r>
+        <w:rPr>
+          <w:rFonts w:ascii="Consolas" w:eastAsia="굴림" w:hAnsi="Consolas" w:cs="굴림"/>
+          <w:color w:val="CE9178"/>
+          <w:kern w:val="0"/>
+          <w:sz w:val="21"/>
+          <w:szCs w:val="21"/>
+        </w:rPr>
+        <w:t>"ISC"</w:t>
+      </w:r>
+    </w:p>
+    <w:p>
+      <w:pPr>
+        <w:pStyle w:val="a3"/>
+        <w:widowControl/>
+        <w:numPr>
+          <w:ilvl w:val="0"/>
+          <w:numId w:val="1"/>
+        </w:numPr>
+        <w:shd w:val="clear" w:color="auto" w:fill="1E1E1E"/>
+        <w:wordWrap/>
+        <w:autoSpaceDE/>
+        <w:autoSpaceDN/>
+        <w:spacing w:after="0" w:line="285" w:lineRule="atLeast"/>
+        <w:ind w:leftChars="0"/>
+        <w:jc w:val="left"/>
+        <w:rPr>
+          <w:rFonts w:ascii="Consolas" w:eastAsia="굴림" w:hAnsi="Consolas" w:cs="굴림"/>
+          <w:color w:val="D4D4D4"/>
+          <w:kern w:val="0"/>
+          <w:sz w:val="21"/>
+          <w:szCs w:val="21"/>
+        </w:rPr>
+      </w:pPr>
+      <w:r>
+        <w:rPr>
+          <w:rFonts w:ascii="Consolas" w:eastAsia="굴림" w:hAnsi="Consolas" w:cs="굴림"/>
+          <w:color w:val="D4D4D4"/>
+          <w:kern w:val="0"/>
+          <w:sz w:val="21"/>
+          <w:szCs w:val="21"/>
+        </w:rPr>
+        <w:t>}</w:t>
+      </w:r>
+    </w:p>
+    <w:p>
+      <w:pPr>
+        <w:pStyle w:val="a3"/>
+        <w:widowControl/>
+        <w:numPr>
+          <w:ilvl w:val="0"/>
+          <w:numId w:val="1"/>
+        </w:numPr>
+        <w:shd w:val="clear" w:color="auto" w:fill="1E1E1E"/>
+        <w:wordWrap/>
+        <w:autoSpaceDE/>
+        <w:autoSpaceDN/>
+        <w:spacing w:after="0" w:line="285" w:lineRule="atLeast"/>
+        <w:ind w:leftChars="0"/>
+        <w:jc w:val="left"/>
+        <w:rPr>
+          <w:rFonts w:ascii="Consolas" w:eastAsia="굴림" w:hAnsi="Consolas" w:cs="굴림"/>
+          <w:color w:val="D4D4D4"/>
+          <w:kern w:val="0"/>
+          <w:sz w:val="21"/>
+          <w:szCs w:val="21"/>
+        </w:rPr>
+      </w:pPr>
+    </w:p>
+    <w:p>
+      <w:pPr>
+        <w:rPr>
+          <w:rFonts w:hint="eastAsia"/>
+          <w:szCs w:val="28"/>
+        </w:rPr>
+      </w:pPr>
     </w:p>
     <w:sectPr>
       <w:pgSz w:w="11906" w:h="16838"/>

</xml_diff>